<commit_message>
removed last line on page 89
</commit_message>
<xml_diff>
--- a/Dokumentacija/OPP_2018_Eureka_v2_0.docx
+++ b/Dokumentacija/OPP_2018_Eureka_v2_0.docx
@@ -648,9 +648,9 @@
             </w:r>
             <w:r>
               <w:rPr>
-                <w:rStyle w:val="IndexLink"/>
-              </w:rPr>
-              <w:tab/>
+                <w:noProof/>
+                <w:webHidden/>
+              </w:rPr>
               <w:t>4</w:t>
             </w:r>
             <w:r>
@@ -708,9 +708,9 @@
             </w:r>
             <w:r>
               <w:rPr>
-                <w:rStyle w:val="IndexLink"/>
-              </w:rPr>
-              <w:tab/>
+                <w:noProof/>
+                <w:webHidden/>
+              </w:rPr>
               <w:t>6</w:t>
             </w:r>
             <w:r>
@@ -768,9 +768,9 @@
             </w:r>
             <w:r>
               <w:rPr>
-                <w:rStyle w:val="IndexLink"/>
-              </w:rPr>
-              <w:tab/>
+                <w:noProof/>
+                <w:webHidden/>
+              </w:rPr>
               <w:t>8</w:t>
             </w:r>
             <w:r>
@@ -828,9 +828,9 @@
             </w:r>
             <w:r>
               <w:rPr>
-                <w:rStyle w:val="IndexLink"/>
-              </w:rPr>
-              <w:tab/>
+                <w:noProof/>
+                <w:webHidden/>
+              </w:rPr>
               <w:t>9</w:t>
             </w:r>
             <w:r>
@@ -888,9 +888,9 @@
             </w:r>
             <w:r>
               <w:rPr>
-                <w:rStyle w:val="IndexLink"/>
-              </w:rPr>
-              <w:tab/>
+                <w:noProof/>
+                <w:webHidden/>
+              </w:rPr>
               <w:t>34</w:t>
             </w:r>
             <w:r>
@@ -948,9 +948,9 @@
             </w:r>
             <w:r>
               <w:rPr>
-                <w:rStyle w:val="IndexLink"/>
-              </w:rPr>
-              <w:tab/>
+                <w:noProof/>
+                <w:webHidden/>
+              </w:rPr>
               <w:t>35</w:t>
             </w:r>
             <w:r>
@@ -1006,9 +1006,9 @@
             </w:r>
             <w:r>
               <w:rPr>
-                <w:rStyle w:val="IndexLink"/>
-              </w:rPr>
-              <w:tab/>
+                <w:noProof/>
+                <w:webHidden/>
+              </w:rPr>
               <w:t>35</w:t>
             </w:r>
             <w:r>
@@ -1064,9 +1064,9 @@
             </w:r>
             <w:r>
               <w:rPr>
-                <w:rStyle w:val="IndexLink"/>
-              </w:rPr>
-              <w:tab/>
+                <w:noProof/>
+                <w:webHidden/>
+              </w:rPr>
               <w:t>38</w:t>
             </w:r>
             <w:r>
@@ -1122,9 +1122,9 @@
             </w:r>
             <w:r>
               <w:rPr>
-                <w:rStyle w:val="IndexLink"/>
-              </w:rPr>
-              <w:tab/>
+                <w:noProof/>
+                <w:webHidden/>
+              </w:rPr>
               <w:t>47</w:t>
             </w:r>
             <w:r>
@@ -1180,9 +1180,9 @@
             </w:r>
             <w:r>
               <w:rPr>
-                <w:rStyle w:val="IndexLink"/>
-              </w:rPr>
-              <w:tab/>
+                <w:noProof/>
+                <w:webHidden/>
+              </w:rPr>
               <w:t>48</w:t>
             </w:r>
             <w:r>
@@ -1240,9 +1240,9 @@
             </w:r>
             <w:r>
               <w:rPr>
-                <w:rStyle w:val="IndexLink"/>
-              </w:rPr>
-              <w:tab/>
+                <w:noProof/>
+                <w:webHidden/>
+              </w:rPr>
               <w:t>55</w:t>
             </w:r>
             <w:r>
@@ -1298,9 +1298,9 @@
             </w:r>
             <w:r>
               <w:rPr>
-                <w:rStyle w:val="IndexLink"/>
-              </w:rPr>
-              <w:tab/>
+                <w:noProof/>
+                <w:webHidden/>
+              </w:rPr>
               <w:t>55</w:t>
             </w:r>
             <w:r>
@@ -1356,9 +1356,9 @@
             </w:r>
             <w:r>
               <w:rPr>
-                <w:rStyle w:val="IndexLink"/>
-              </w:rPr>
-              <w:tab/>
+                <w:noProof/>
+                <w:webHidden/>
+              </w:rPr>
               <w:t>56</w:t>
             </w:r>
             <w:r>
@@ -1414,9 +1414,9 @@
             </w:r>
             <w:r>
               <w:rPr>
-                <w:rStyle w:val="IndexLink"/>
-              </w:rPr>
-              <w:tab/>
+                <w:noProof/>
+                <w:webHidden/>
+              </w:rPr>
               <w:t>57</w:t>
             </w:r>
             <w:r>
@@ -1472,9 +1472,9 @@
             </w:r>
             <w:r>
               <w:rPr>
-                <w:rStyle w:val="IndexLink"/>
-              </w:rPr>
-              <w:tab/>
+                <w:noProof/>
+                <w:webHidden/>
+              </w:rPr>
               <w:t>61</w:t>
             </w:r>
             <w:r>
@@ -1530,9 +1530,9 @@
             </w:r>
             <w:r>
               <w:rPr>
-                <w:rStyle w:val="IndexLink"/>
-              </w:rPr>
-              <w:tab/>
+                <w:noProof/>
+                <w:webHidden/>
+              </w:rPr>
               <w:t>81</w:t>
             </w:r>
             <w:r>
@@ -1588,9 +1588,9 @@
             </w:r>
             <w:r>
               <w:rPr>
-                <w:rStyle w:val="IndexLink"/>
-              </w:rPr>
-              <w:tab/>
+                <w:noProof/>
+                <w:webHidden/>
+              </w:rPr>
               <w:t>82</w:t>
             </w:r>
             <w:r>
@@ -1646,9 +1646,9 @@
             </w:r>
             <w:r>
               <w:rPr>
-                <w:rStyle w:val="IndexLink"/>
-              </w:rPr>
-              <w:tab/>
+                <w:noProof/>
+                <w:webHidden/>
+              </w:rPr>
               <w:t>82</w:t>
             </w:r>
             <w:r>
@@ -1704,9 +1704,9 @@
             </w:r>
             <w:r>
               <w:rPr>
-                <w:rStyle w:val="IndexLink"/>
-              </w:rPr>
-              <w:tab/>
+                <w:noProof/>
+                <w:webHidden/>
+              </w:rPr>
               <w:t>85</w:t>
             </w:r>
             <w:r>
@@ -1764,9 +1764,9 @@
             </w:r>
             <w:r>
               <w:rPr>
-                <w:rStyle w:val="IndexLink"/>
-              </w:rPr>
-              <w:tab/>
+                <w:noProof/>
+                <w:webHidden/>
+              </w:rPr>
               <w:t>89</w:t>
             </w:r>
             <w:r>
@@ -1825,9 +1825,9 @@
             </w:r>
             <w:r>
               <w:rPr>
-                <w:rStyle w:val="IndexLink"/>
-              </w:rPr>
-              <w:tab/>
+                <w:noProof/>
+                <w:webHidden/>
+              </w:rPr>
               <w:t>91</w:t>
             </w:r>
             <w:r>
@@ -1885,9 +1885,9 @@
             </w:r>
             <w:r>
               <w:rPr>
-                <w:rStyle w:val="IndexLink"/>
-              </w:rPr>
-              <w:tab/>
+                <w:noProof/>
+                <w:webHidden/>
+              </w:rPr>
               <w:t>92</w:t>
             </w:r>
             <w:r>
@@ -1945,9 +1945,9 @@
             </w:r>
             <w:r>
               <w:rPr>
-                <w:rStyle w:val="IndexLink"/>
-              </w:rPr>
-              <w:tab/>
+                <w:noProof/>
+                <w:webHidden/>
+              </w:rPr>
               <w:t>96</w:t>
             </w:r>
             <w:r>
@@ -2005,9 +2005,9 @@
             </w:r>
             <w:r>
               <w:rPr>
-                <w:rStyle w:val="IndexLink"/>
-              </w:rPr>
-              <w:tab/>
+                <w:noProof/>
+                <w:webHidden/>
+              </w:rPr>
               <w:t>98</w:t>
             </w:r>
             <w:r>
@@ -2065,9 +2065,9 @@
             </w:r>
             <w:r>
               <w:rPr>
-                <w:rStyle w:val="IndexLink"/>
-              </w:rPr>
-              <w:tab/>
+                <w:noProof/>
+                <w:webHidden/>
+              </w:rPr>
               <w:t>100</w:t>
             </w:r>
             <w:r>
@@ -5280,6 +5280,9 @@
         <w:fldChar w:fldCharType="separate"/>
       </w:r>
       <w:r>
+        <w:rPr>
+          <w:noProof/>
+        </w:rPr>
         <w:t>1</w:t>
       </w:r>
       <w:r>
@@ -43312,6 +43315,9 @@
         <w:fldChar w:fldCharType="separate"/>
       </w:r>
       <w:r>
+        <w:rPr>
+          <w:noProof/>
+        </w:rPr>
         <w:t>2</w:t>
       </w:r>
       <w:r>
@@ -44076,7 +44082,7 @@
         <w:lang w:eastAsia="hr-HR"/>
       </w:rPr>
       <w:drawing>
-        <wp:anchor distT="0" distB="6350" distL="0" distR="114300" simplePos="0" relativeHeight="203" behindDoc="1" locked="0" layoutInCell="1" allowOverlap="1">
+        <wp:anchor distT="0" distB="6350" distL="0" distR="114300" simplePos="0" relativeHeight="251658752" behindDoc="1" locked="0" layoutInCell="1" allowOverlap="1">
           <wp:simplePos x="0" y="0"/>
           <wp:positionH relativeFrom="margin">
             <wp:align>left</wp:align>
@@ -44140,7 +44146,7 @@
       <w:rPr>
         <w:noProof/>
       </w:rPr>
-      <w:t>92</w:t>
+      <w:t>1</w:t>
     </w:r>
     <w:r>
       <w:fldChar w:fldCharType="end"/>
@@ -49807,7 +49813,7 @@
 </file>
 
 <file path=customXml/itemProps1.xml><?xml version="1.0" encoding="utf-8"?>
-<ds:datastoreItem xmlns:ds="http://schemas.openxmlformats.org/officeDocument/2006/customXml" ds:itemID="{B2131BF9-C80F-4692-9FC5-2F14A9442628}">
+<ds:datastoreItem xmlns:ds="http://schemas.openxmlformats.org/officeDocument/2006/customXml" ds:itemID="{D759D676-2685-452C-9503-5632D0F9DF6F}">
   <ds:schemaRefs>
     <ds:schemaRef ds:uri="http://schemas.openxmlformats.org/officeDocument/2006/bibliography"/>
   </ds:schemaRefs>

</xml_diff>